<commit_message>
Citizenship and Province Stuff
</commit_message>
<xml_diff>
--- a/Palorsenna/Government/The Constitution of Palorsenna.docx
+++ b/Palorsenna/Government/The Constitution of Palorsenna.docx
@@ -21,20 +21,8 @@
           <w:sz w:val="36"/>
           <w:szCs w:val="36"/>
         </w:rPr>
-        <w:t xml:space="preserve">The Constitution of </w:t>
-      </w:r>
-      <w:proofErr w:type="spellStart"/>
-      <w:r>
-        <w:rPr>
-          <w:rFonts w:ascii="Constantia" w:hAnsi="Constantia"/>
-          <w:b/>
-          <w:bCs/>
-          <w:sz w:val="36"/>
-          <w:szCs w:val="36"/>
-        </w:rPr>
-        <w:t>Palorsenna</w:t>
-      </w:r>
-      <w:proofErr w:type="spellEnd"/>
+        <w:t>The Constitution of Palorsenna</w:t>
+      </w:r>
     </w:p>
     <w:p>
       <w:pPr>
@@ -80,43 +68,7 @@
           <w:sz w:val="24"/>
           <w:szCs w:val="24"/>
         </w:rPr>
-        <w:t xml:space="preserve">The Monarch of </w:t>
-      </w:r>
-      <w:proofErr w:type="spellStart"/>
-      <w:r>
-        <w:rPr>
-          <w:rFonts w:ascii="Constantia" w:hAnsi="Constantia"/>
-          <w:sz w:val="24"/>
-          <w:szCs w:val="24"/>
-        </w:rPr>
-        <w:t>Palorsenna</w:t>
-      </w:r>
-      <w:proofErr w:type="spellEnd"/>
-      <w:r>
-        <w:rPr>
-          <w:rFonts w:ascii="Constantia" w:hAnsi="Constantia"/>
-          <w:sz w:val="24"/>
-          <w:szCs w:val="24"/>
-        </w:rPr>
-        <w:t xml:space="preserve">, by right as the heir to Morgana I Lacerta, anointed by the Church of God in </w:t>
-      </w:r>
-      <w:proofErr w:type="spellStart"/>
-      <w:r>
-        <w:rPr>
-          <w:rFonts w:ascii="Constantia" w:hAnsi="Constantia"/>
-          <w:sz w:val="24"/>
-          <w:szCs w:val="24"/>
-        </w:rPr>
-        <w:t>Palorsenna</w:t>
-      </w:r>
-      <w:proofErr w:type="spellEnd"/>
-      <w:r>
-        <w:rPr>
-          <w:rFonts w:ascii="Constantia" w:hAnsi="Constantia"/>
-          <w:sz w:val="24"/>
-          <w:szCs w:val="24"/>
-        </w:rPr>
-        <w:t xml:space="preserve">, grant hereby this document as the </w:t>
+        <w:t xml:space="preserve">The Monarch of Palorsenna, by right as the heir to Morgana I Lacerta, anointed by the Church of God in Palorsenna, grant hereby this document as the </w:t>
       </w:r>
       <w:r>
         <w:rPr>
@@ -132,18 +84,8 @@
           <w:sz w:val="24"/>
           <w:szCs w:val="24"/>
         </w:rPr>
-        <w:t xml:space="preserve">onstitution of </w:t>
-      </w:r>
-      <w:proofErr w:type="spellStart"/>
-      <w:r>
-        <w:rPr>
-          <w:rFonts w:ascii="Constantia" w:hAnsi="Constantia"/>
-          <w:sz w:val="24"/>
-          <w:szCs w:val="24"/>
-        </w:rPr>
-        <w:t>Palorsenna</w:t>
-      </w:r>
-      <w:proofErr w:type="spellEnd"/>
+        <w:t>onstitution of Palorsenna</w:t>
+      </w:r>
       <w:r>
         <w:rPr>
           <w:rFonts w:ascii="Constantia" w:hAnsi="Constantia"/>
@@ -348,25 +290,7 @@
           <w:sz w:val="24"/>
           <w:szCs w:val="24"/>
         </w:rPr>
-        <w:t xml:space="preserve">The Parliament of </w:t>
-      </w:r>
-      <w:proofErr w:type="spellStart"/>
-      <w:r>
-        <w:rPr>
-          <w:rFonts w:ascii="Constantia" w:hAnsi="Constantia"/>
-          <w:sz w:val="24"/>
-          <w:szCs w:val="24"/>
-        </w:rPr>
-        <w:t>Palorsenna</w:t>
-      </w:r>
-      <w:proofErr w:type="spellEnd"/>
-      <w:r>
-        <w:rPr>
-          <w:rFonts w:ascii="Constantia" w:hAnsi="Constantia"/>
-          <w:sz w:val="24"/>
-          <w:szCs w:val="24"/>
-        </w:rPr>
-        <w:t xml:space="preserve"> is tricameral</w:t>
+        <w:t>The Parliament of Palorsenna is tricameral</w:t>
       </w:r>
       <w:r>
         <w:rPr>
@@ -1241,6 +1165,303 @@
       <w:pPr>
         <w:rPr>
           <w:rFonts w:ascii="Constantia" w:hAnsi="Constantia"/>
+          <w:sz w:val="28"/>
+          <w:szCs w:val="28"/>
+        </w:rPr>
+      </w:pPr>
+      <w:r>
+        <w:rPr>
+          <w:rFonts w:ascii="Constantia" w:hAnsi="Constantia"/>
+          <w:sz w:val="28"/>
+          <w:szCs w:val="28"/>
+        </w:rPr>
+        <w:t>Article 1</w:t>
+      </w:r>
+    </w:p>
+    <w:p>
+      <w:pPr>
+        <w:rPr>
+          <w:rFonts w:ascii="Constantia" w:hAnsi="Constantia"/>
+          <w:sz w:val="24"/>
+          <w:szCs w:val="24"/>
+        </w:rPr>
+      </w:pPr>
+      <w:r>
+        <w:rPr>
+          <w:rFonts w:ascii="Constantia" w:hAnsi="Constantia"/>
+          <w:sz w:val="24"/>
+          <w:szCs w:val="24"/>
+        </w:rPr>
+        <w:t xml:space="preserve">The governments of the provinces shall run in the same manner as that of the federal government, </w:t>
+      </w:r>
+      <w:r>
+        <w:rPr>
+          <w:rFonts w:ascii="Constantia" w:hAnsi="Constantia"/>
+          <w:sz w:val="24"/>
+          <w:szCs w:val="24"/>
+        </w:rPr>
+        <w:t>with the Lord Representative representing the monarch, and their House of Officers</w:t>
+      </w:r>
+      <w:r>
+        <w:rPr>
+          <w:rFonts w:ascii="Constantia" w:hAnsi="Constantia"/>
+          <w:sz w:val="24"/>
+          <w:szCs w:val="24"/>
+        </w:rPr>
+        <w:t xml:space="preserve"> representing the shires.</w:t>
+      </w:r>
+    </w:p>
+    <w:p>
+      <w:pPr>
+        <w:rPr>
+          <w:rFonts w:ascii="Constantia" w:hAnsi="Constantia"/>
+          <w:sz w:val="28"/>
+          <w:szCs w:val="28"/>
+        </w:rPr>
+      </w:pPr>
+      <w:r>
+        <w:rPr>
+          <w:rFonts w:ascii="Constantia" w:hAnsi="Constantia"/>
+          <w:sz w:val="28"/>
+          <w:szCs w:val="28"/>
+        </w:rPr>
+        <w:t>Article 2</w:t>
+      </w:r>
+    </w:p>
+    <w:p>
+      <w:pPr>
+        <w:rPr>
+          <w:rFonts w:ascii="Constantia" w:hAnsi="Constantia"/>
+          <w:sz w:val="24"/>
+          <w:szCs w:val="24"/>
+        </w:rPr>
+      </w:pPr>
+      <w:r>
+        <w:rPr>
+          <w:rFonts w:ascii="Constantia" w:hAnsi="Constantia"/>
+          <w:sz w:val="24"/>
+          <w:szCs w:val="24"/>
+        </w:rPr>
+        <w:t>The governments of the provinces may legislate on any area they wish besides criminal law, but any federal law takes absolute precedence.</w:t>
+      </w:r>
+    </w:p>
+    <w:p>
+      <w:pPr>
+        <w:rPr>
+          <w:rFonts w:ascii="Constantia" w:hAnsi="Constantia"/>
+          <w:sz w:val="28"/>
+          <w:szCs w:val="28"/>
+        </w:rPr>
+      </w:pPr>
+      <w:r>
+        <w:rPr>
+          <w:rFonts w:ascii="Constantia" w:hAnsi="Constantia"/>
+          <w:sz w:val="28"/>
+          <w:szCs w:val="28"/>
+        </w:rPr>
+        <w:t>Article 3</w:t>
+      </w:r>
+    </w:p>
+    <w:p>
+      <w:pPr>
+        <w:rPr>
+          <w:rFonts w:ascii="Constantia" w:hAnsi="Constantia"/>
+          <w:sz w:val="24"/>
+          <w:szCs w:val="24"/>
+        </w:rPr>
+      </w:pPr>
+      <w:r>
+        <w:rPr>
+          <w:rFonts w:ascii="Constantia" w:hAnsi="Constantia"/>
+          <w:sz w:val="24"/>
+          <w:szCs w:val="24"/>
+        </w:rPr>
+        <w:t xml:space="preserve">The provinces are </w:t>
+      </w:r>
+      <w:r>
+        <w:rPr>
+          <w:rFonts w:ascii="Constantia" w:hAnsi="Constantia"/>
+          <w:sz w:val="24"/>
+          <w:szCs w:val="24"/>
+        </w:rPr>
+        <w:t>Aeian</w:t>
+      </w:r>
+      <w:r>
+        <w:rPr>
+          <w:rFonts w:ascii="Constantia" w:hAnsi="Constantia"/>
+          <w:sz w:val="24"/>
+          <w:szCs w:val="24"/>
+        </w:rPr>
+        <w:t xml:space="preserve">, </w:t>
+      </w:r>
+      <w:r>
+        <w:rPr>
+          <w:rFonts w:ascii="Constantia" w:hAnsi="Constantia"/>
+          <w:sz w:val="24"/>
+          <w:szCs w:val="24"/>
+        </w:rPr>
+        <w:t>Hoyaland</w:t>
+      </w:r>
+      <w:r>
+        <w:rPr>
+          <w:rFonts w:ascii="Constantia" w:hAnsi="Constantia"/>
+          <w:sz w:val="24"/>
+          <w:szCs w:val="24"/>
+        </w:rPr>
+        <w:t xml:space="preserve">, </w:t>
+      </w:r>
+      <w:r>
+        <w:rPr>
+          <w:rFonts w:ascii="Constantia" w:hAnsi="Constantia"/>
+          <w:sz w:val="24"/>
+          <w:szCs w:val="24"/>
+        </w:rPr>
+        <w:t>Huantahia</w:t>
+      </w:r>
+      <w:r>
+        <w:rPr>
+          <w:rFonts w:ascii="Constantia" w:hAnsi="Constantia"/>
+          <w:sz w:val="24"/>
+          <w:szCs w:val="24"/>
+        </w:rPr>
+        <w:t xml:space="preserve">, </w:t>
+      </w:r>
+      <w:r>
+        <w:rPr>
+          <w:rFonts w:ascii="Constantia" w:hAnsi="Constantia"/>
+          <w:sz w:val="24"/>
+          <w:szCs w:val="24"/>
+        </w:rPr>
+        <w:t>Hofjor</w:t>
+      </w:r>
+      <w:r>
+        <w:rPr>
+          <w:rFonts w:ascii="Constantia" w:hAnsi="Constantia"/>
+          <w:sz w:val="24"/>
+          <w:szCs w:val="24"/>
+        </w:rPr>
+        <w:t xml:space="preserve">, </w:t>
+      </w:r>
+      <w:r>
+        <w:rPr>
+          <w:rFonts w:ascii="Constantia" w:hAnsi="Constantia"/>
+          <w:sz w:val="24"/>
+          <w:szCs w:val="24"/>
+        </w:rPr>
+        <w:t>Olsoia</w:t>
+      </w:r>
+      <w:r>
+        <w:rPr>
+          <w:rFonts w:ascii="Constantia" w:hAnsi="Constantia"/>
+          <w:sz w:val="24"/>
+          <w:szCs w:val="24"/>
+        </w:rPr>
+        <w:t xml:space="preserve">, </w:t>
+      </w:r>
+      <w:r>
+        <w:rPr>
+          <w:rFonts w:ascii="Constantia" w:hAnsi="Constantia"/>
+          <w:sz w:val="24"/>
+          <w:szCs w:val="24"/>
+        </w:rPr>
+        <w:t>Kjersta</w:t>
+      </w:r>
+      <w:r>
+        <w:rPr>
+          <w:rFonts w:ascii="Constantia" w:hAnsi="Constantia"/>
+          <w:sz w:val="24"/>
+          <w:szCs w:val="24"/>
+        </w:rPr>
+        <w:t xml:space="preserve">, </w:t>
+      </w:r>
+      <w:r>
+        <w:rPr>
+          <w:rFonts w:ascii="Constantia" w:hAnsi="Constantia"/>
+          <w:sz w:val="24"/>
+          <w:szCs w:val="24"/>
+        </w:rPr>
+        <w:t>Okerdet</w:t>
+      </w:r>
+      <w:r>
+        <w:rPr>
+          <w:rFonts w:ascii="Constantia" w:hAnsi="Constantia"/>
+          <w:sz w:val="24"/>
+          <w:szCs w:val="24"/>
+        </w:rPr>
+        <w:t xml:space="preserve">, </w:t>
+      </w:r>
+      <w:r>
+        <w:rPr>
+          <w:rFonts w:ascii="Constantia" w:hAnsi="Constantia"/>
+          <w:sz w:val="24"/>
+          <w:szCs w:val="24"/>
+        </w:rPr>
+        <w:t>Torsta</w:t>
+      </w:r>
+      <w:r>
+        <w:rPr>
+          <w:rFonts w:ascii="Constantia" w:hAnsi="Constantia"/>
+          <w:sz w:val="24"/>
+          <w:szCs w:val="24"/>
+        </w:rPr>
+        <w:t xml:space="preserve">, and </w:t>
+      </w:r>
+      <w:r>
+        <w:rPr>
+          <w:rFonts w:ascii="Constantia" w:hAnsi="Constantia"/>
+          <w:sz w:val="24"/>
+          <w:szCs w:val="24"/>
+        </w:rPr>
+        <w:t>Sulion</w:t>
+      </w:r>
+      <w:r>
+        <w:rPr>
+          <w:rFonts w:ascii="Constantia" w:hAnsi="Constantia"/>
+          <w:sz w:val="24"/>
+          <w:szCs w:val="24"/>
+        </w:rPr>
+        <w:t>.</w:t>
+      </w:r>
+    </w:p>
+    <w:p>
+      <w:pPr>
+        <w:rPr>
+          <w:rFonts w:ascii="Constantia" w:hAnsi="Constantia"/>
+          <w:sz w:val="28"/>
+          <w:szCs w:val="28"/>
+        </w:rPr>
+      </w:pPr>
+      <w:r>
+        <w:rPr>
+          <w:rFonts w:ascii="Constantia" w:hAnsi="Constantia"/>
+          <w:sz w:val="28"/>
+          <w:szCs w:val="28"/>
+        </w:rPr>
+        <w:t>Article 4</w:t>
+      </w:r>
+    </w:p>
+    <w:p>
+      <w:pPr>
+        <w:rPr>
+          <w:rFonts w:ascii="Constantia" w:hAnsi="Constantia"/>
+          <w:sz w:val="24"/>
+          <w:szCs w:val="24"/>
+        </w:rPr>
+      </w:pPr>
+      <w:r>
+        <w:rPr>
+          <w:rFonts w:ascii="Constantia" w:hAnsi="Constantia"/>
+          <w:sz w:val="24"/>
+          <w:szCs w:val="24"/>
+        </w:rPr>
+        <w:lastRenderedPageBreak/>
+        <w:t>The boundaries of the provinces are not to be changes without the permissions of the provincial governments affected.</w:t>
+      </w:r>
+    </w:p>
+    <w:p>
+      <w:pPr>
+        <w:rPr>
+          <w:rFonts w:ascii="Constantia" w:hAnsi="Constantia"/>
           <w:sz w:val="24"/>
           <w:szCs w:val="24"/>
         </w:rPr>
@@ -1425,354 +1646,336 @@
           <w:sz w:val="24"/>
           <w:szCs w:val="24"/>
         </w:rPr>
-        <w:t xml:space="preserve">a simple majority must be reached in all three federal houses of parliament, as well as in the three houses of parliament of </w:t>
-      </w:r>
-      <w:proofErr w:type="gramStart"/>
-      <w:r>
-        <w:rPr>
-          <w:rFonts w:ascii="Constantia" w:hAnsi="Constantia"/>
-          <w:sz w:val="24"/>
-          <w:szCs w:val="24"/>
-        </w:rPr>
-        <w:t>a majority of</w:t>
-      </w:r>
-      <w:proofErr w:type="gramEnd"/>
-      <w:r>
-        <w:rPr>
-          <w:rFonts w:ascii="Constantia" w:hAnsi="Constantia"/>
-          <w:sz w:val="24"/>
-          <w:szCs w:val="24"/>
-        </w:rPr>
-        <w:t xml:space="preserve"> provinces and receive the signature of the monarch.</w:t>
-      </w:r>
-    </w:p>
-    <w:p>
-      <w:pPr>
-        <w:rPr>
-          <w:rFonts w:ascii="Constantia" w:hAnsi="Constantia"/>
-          <w:sz w:val="28"/>
-          <w:szCs w:val="28"/>
-        </w:rPr>
-      </w:pPr>
-      <w:r>
-        <w:rPr>
-          <w:rFonts w:ascii="Constantia" w:hAnsi="Constantia"/>
-          <w:sz w:val="28"/>
-          <w:szCs w:val="28"/>
+        <w:t>a simple majority must be reached in all three federal houses of parliament, as well as in the three houses of parliament of a majority of provinces and receive the signature of the monarch.</w:t>
+      </w:r>
+    </w:p>
+    <w:p>
+      <w:pPr>
+        <w:rPr>
+          <w:rFonts w:ascii="Constantia" w:hAnsi="Constantia"/>
+          <w:sz w:val="28"/>
+          <w:szCs w:val="28"/>
+        </w:rPr>
+      </w:pPr>
+      <w:r>
+        <w:rPr>
+          <w:rFonts w:ascii="Constantia" w:hAnsi="Constantia"/>
+          <w:sz w:val="28"/>
+          <w:szCs w:val="28"/>
+        </w:rPr>
+        <w:t xml:space="preserve">Article </w:t>
+      </w:r>
+      <w:r>
+        <w:rPr>
+          <w:rFonts w:ascii="Constantia" w:hAnsi="Constantia"/>
+          <w:sz w:val="28"/>
+          <w:szCs w:val="28"/>
+        </w:rPr>
+        <w:t>4</w:t>
+      </w:r>
+    </w:p>
+    <w:p>
+      <w:pPr>
+        <w:rPr>
+          <w:rFonts w:ascii="Constantia" w:hAnsi="Constantia"/>
+          <w:sz w:val="24"/>
+          <w:szCs w:val="24"/>
+        </w:rPr>
+      </w:pPr>
+      <w:r>
+        <w:rPr>
+          <w:rFonts w:ascii="Constantia" w:hAnsi="Constantia"/>
+          <w:sz w:val="24"/>
+          <w:szCs w:val="24"/>
+        </w:rPr>
+        <w:t>To amend Chapter 2</w:t>
+      </w:r>
+      <w:r>
+        <w:rPr>
+          <w:rFonts w:ascii="Constantia" w:hAnsi="Constantia"/>
+          <w:sz w:val="24"/>
+          <w:szCs w:val="24"/>
+        </w:rPr>
+        <w:t xml:space="preserve"> </w:t>
+      </w:r>
+      <w:bookmarkStart w:id="0" w:name="_Hlk130252317"/>
+      <w:r>
+        <w:rPr>
+          <w:rFonts w:ascii="Constantia" w:hAnsi="Constantia"/>
+          <w:sz w:val="24"/>
+          <w:szCs w:val="24"/>
+        </w:rPr>
+        <w:t>a simple majority must be reached in all three federal houses of parliament and receive the signature of the monarch.</w:t>
+      </w:r>
+    </w:p>
+    <w:bookmarkEnd w:id="0"/>
+    <w:p>
+      <w:pPr>
+        <w:rPr>
+          <w:rFonts w:ascii="Constantia" w:hAnsi="Constantia"/>
+          <w:sz w:val="28"/>
+          <w:szCs w:val="28"/>
+        </w:rPr>
+      </w:pPr>
+      <w:r>
+        <w:rPr>
+          <w:rFonts w:ascii="Constantia" w:hAnsi="Constantia"/>
+          <w:sz w:val="28"/>
+          <w:szCs w:val="28"/>
+        </w:rPr>
+        <w:t xml:space="preserve">Article </w:t>
+      </w:r>
+      <w:r>
+        <w:rPr>
+          <w:rFonts w:ascii="Constantia" w:hAnsi="Constantia"/>
+          <w:sz w:val="28"/>
+          <w:szCs w:val="28"/>
+        </w:rPr>
+        <w:t>5</w:t>
+      </w:r>
+    </w:p>
+    <w:p>
+      <w:pPr>
+        <w:rPr>
+          <w:rFonts w:ascii="Constantia" w:hAnsi="Constantia"/>
+          <w:sz w:val="24"/>
+          <w:szCs w:val="24"/>
+        </w:rPr>
+      </w:pPr>
+      <w:r>
+        <w:rPr>
+          <w:rFonts w:ascii="Constantia" w:hAnsi="Constantia"/>
+          <w:sz w:val="24"/>
+          <w:szCs w:val="24"/>
+        </w:rPr>
+        <w:t>To amend Chapter 3</w:t>
+      </w:r>
+      <w:r>
+        <w:rPr>
+          <w:rFonts w:ascii="Constantia" w:hAnsi="Constantia"/>
+          <w:sz w:val="24"/>
+          <w:szCs w:val="24"/>
+        </w:rPr>
+        <w:t xml:space="preserve"> </w:t>
+      </w:r>
+      <w:r>
+        <w:rPr>
+          <w:rFonts w:ascii="Constantia" w:hAnsi="Constantia"/>
+          <w:sz w:val="24"/>
+          <w:szCs w:val="24"/>
+        </w:rPr>
+        <w:t>a simple majority must be reached in all three federal houses of parliament and receive the signature of the monarch.</w:t>
+      </w:r>
+    </w:p>
+    <w:p>
+      <w:pPr>
+        <w:rPr>
+          <w:rFonts w:ascii="Constantia" w:hAnsi="Constantia"/>
+          <w:sz w:val="28"/>
+          <w:szCs w:val="28"/>
+        </w:rPr>
+      </w:pPr>
+      <w:r>
+        <w:rPr>
+          <w:rFonts w:ascii="Constantia" w:hAnsi="Constantia"/>
+          <w:sz w:val="28"/>
+          <w:szCs w:val="28"/>
+        </w:rPr>
+        <w:t xml:space="preserve">Article </w:t>
+      </w:r>
+      <w:r>
+        <w:rPr>
+          <w:rFonts w:ascii="Constantia" w:hAnsi="Constantia"/>
+          <w:sz w:val="28"/>
+          <w:szCs w:val="28"/>
+        </w:rPr>
+        <w:t>6</w:t>
+      </w:r>
+    </w:p>
+    <w:p>
+      <w:pPr>
+        <w:rPr>
+          <w:rFonts w:ascii="Constantia" w:hAnsi="Constantia"/>
+          <w:sz w:val="24"/>
+          <w:szCs w:val="24"/>
+        </w:rPr>
+      </w:pPr>
+      <w:r>
+        <w:rPr>
+          <w:rFonts w:ascii="Constantia" w:hAnsi="Constantia"/>
+          <w:sz w:val="24"/>
+          <w:szCs w:val="24"/>
+        </w:rPr>
+        <w:t>To amend Chapter 4</w:t>
+      </w:r>
+      <w:r>
+        <w:t xml:space="preserve"> </w:t>
+      </w:r>
+      <w:r>
+        <w:rPr>
+          <w:rFonts w:ascii="Constantia" w:hAnsi="Constantia"/>
+          <w:sz w:val="24"/>
+          <w:szCs w:val="24"/>
+        </w:rPr>
+        <w:t>a simple majority must be reached in all three federal houses of parliament and receive the signature of the monarch.</w:t>
+      </w:r>
+    </w:p>
+    <w:p>
+      <w:pPr>
+        <w:rPr>
+          <w:rFonts w:ascii="Constantia" w:hAnsi="Constantia"/>
+          <w:sz w:val="28"/>
+          <w:szCs w:val="28"/>
+        </w:rPr>
+      </w:pPr>
+      <w:r>
+        <w:rPr>
+          <w:rFonts w:ascii="Constantia" w:hAnsi="Constantia"/>
+          <w:sz w:val="28"/>
+          <w:szCs w:val="28"/>
+        </w:rPr>
+        <w:t xml:space="preserve">Article </w:t>
+      </w:r>
+      <w:r>
+        <w:rPr>
+          <w:rFonts w:ascii="Constantia" w:hAnsi="Constantia"/>
+          <w:sz w:val="28"/>
+          <w:szCs w:val="28"/>
+        </w:rPr>
+        <w:t>7</w:t>
+      </w:r>
+    </w:p>
+    <w:p>
+      <w:pPr>
+        <w:rPr>
+          <w:rFonts w:ascii="Constantia" w:hAnsi="Constantia"/>
+          <w:sz w:val="24"/>
+          <w:szCs w:val="24"/>
+        </w:rPr>
+      </w:pPr>
+      <w:r>
+        <w:rPr>
+          <w:rFonts w:ascii="Constantia" w:hAnsi="Constantia"/>
+          <w:sz w:val="24"/>
+          <w:szCs w:val="24"/>
+        </w:rPr>
+        <w:t xml:space="preserve">To amend Chapter </w:t>
+      </w:r>
+      <w:r>
+        <w:rPr>
+          <w:rFonts w:ascii="Constantia" w:hAnsi="Constantia"/>
+          <w:sz w:val="24"/>
+          <w:szCs w:val="24"/>
+        </w:rPr>
+        <w:t>5</w:t>
+      </w:r>
+      <w:r>
+        <w:t xml:space="preserve"> </w:t>
+      </w:r>
+      <w:r>
+        <w:rPr>
+          <w:rFonts w:ascii="Constantia" w:hAnsi="Constantia"/>
+          <w:sz w:val="24"/>
+          <w:szCs w:val="24"/>
+        </w:rPr>
+        <w:t>a simple majority must be reached in all three federal houses of parliament and receive the signature of the monarch.</w:t>
+      </w:r>
+    </w:p>
+    <w:p>
+      <w:pPr>
+        <w:rPr>
+          <w:rFonts w:ascii="Constantia" w:hAnsi="Constantia"/>
+          <w:sz w:val="28"/>
+          <w:szCs w:val="28"/>
+        </w:rPr>
+      </w:pPr>
+      <w:r>
+        <w:rPr>
+          <w:rFonts w:ascii="Constantia" w:hAnsi="Constantia"/>
+          <w:sz w:val="28"/>
+          <w:szCs w:val="28"/>
+        </w:rPr>
+        <w:t xml:space="preserve">Article </w:t>
+      </w:r>
+      <w:r>
+        <w:rPr>
+          <w:rFonts w:ascii="Constantia" w:hAnsi="Constantia"/>
+          <w:sz w:val="28"/>
+          <w:szCs w:val="28"/>
+        </w:rPr>
+        <w:t>8</w:t>
+      </w:r>
+    </w:p>
+    <w:p>
+      <w:pPr>
+        <w:rPr>
+          <w:rFonts w:ascii="Constantia" w:hAnsi="Constantia"/>
+          <w:sz w:val="24"/>
+          <w:szCs w:val="24"/>
+        </w:rPr>
+      </w:pPr>
+      <w:r>
+        <w:rPr>
+          <w:rFonts w:ascii="Constantia" w:hAnsi="Constantia"/>
+          <w:sz w:val="24"/>
+          <w:szCs w:val="24"/>
+        </w:rPr>
+        <w:t>To amend Chapter 6</w:t>
+      </w:r>
+      <w:r>
+        <w:t xml:space="preserve"> </w:t>
+      </w:r>
+      <w:bookmarkStart w:id="1" w:name="_Hlk130603826"/>
+      <w:r>
+        <w:rPr>
+          <w:rFonts w:ascii="Constantia" w:hAnsi="Constantia"/>
+          <w:sz w:val="24"/>
+          <w:szCs w:val="24"/>
+        </w:rPr>
+        <w:t>a simple majority must be reached in all three federal houses of parliament and receive the signature of the monarch.</w:t>
+      </w:r>
+      <w:bookmarkEnd w:id="1"/>
+    </w:p>
+    <w:p>
+      <w:pPr>
+        <w:rPr>
+          <w:rFonts w:ascii="Constantia" w:hAnsi="Constantia"/>
+          <w:sz w:val="28"/>
+          <w:szCs w:val="28"/>
+        </w:rPr>
+      </w:pPr>
+      <w:r>
+        <w:rPr>
+          <w:rFonts w:ascii="Constantia" w:hAnsi="Constantia"/>
+          <w:sz w:val="28"/>
+          <w:szCs w:val="28"/>
+        </w:rPr>
+        <w:t xml:space="preserve">Article </w:t>
+      </w:r>
+      <w:r>
+        <w:rPr>
+          <w:rFonts w:ascii="Constantia" w:hAnsi="Constantia"/>
+          <w:sz w:val="28"/>
+          <w:szCs w:val="28"/>
+        </w:rPr>
+        <w:t>9</w:t>
+      </w:r>
+    </w:p>
+    <w:p>
+      <w:pPr>
+        <w:rPr>
+          <w:rFonts w:ascii="Constantia" w:hAnsi="Constantia"/>
+          <w:sz w:val="24"/>
+          <w:szCs w:val="24"/>
+        </w:rPr>
+      </w:pPr>
+      <w:r>
+        <w:rPr>
+          <w:rFonts w:ascii="Constantia" w:hAnsi="Constantia"/>
+          <w:sz w:val="24"/>
+          <w:szCs w:val="24"/>
         </w:rPr>
         <w:lastRenderedPageBreak/>
-        <w:t xml:space="preserve">Article </w:t>
-      </w:r>
-      <w:r>
-        <w:rPr>
-          <w:rFonts w:ascii="Constantia" w:hAnsi="Constantia"/>
-          <w:sz w:val="28"/>
-          <w:szCs w:val="28"/>
-        </w:rPr>
-        <w:t>4</w:t>
-      </w:r>
-    </w:p>
-    <w:p>
-      <w:pPr>
-        <w:rPr>
-          <w:rFonts w:ascii="Constantia" w:hAnsi="Constantia"/>
-          <w:sz w:val="24"/>
-          <w:szCs w:val="24"/>
-        </w:rPr>
-      </w:pPr>
-      <w:r>
-        <w:rPr>
-          <w:rFonts w:ascii="Constantia" w:hAnsi="Constantia"/>
-          <w:sz w:val="24"/>
-          <w:szCs w:val="24"/>
-        </w:rPr>
-        <w:t>To amend Chapter 2</w:t>
-      </w:r>
-      <w:r>
-        <w:rPr>
-          <w:rFonts w:ascii="Constantia" w:hAnsi="Constantia"/>
-          <w:sz w:val="24"/>
-          <w:szCs w:val="24"/>
-        </w:rPr>
-        <w:t xml:space="preserve"> </w:t>
-      </w:r>
-      <w:bookmarkStart w:id="0" w:name="_Hlk130252317"/>
-      <w:r>
-        <w:rPr>
-          <w:rFonts w:ascii="Constantia" w:hAnsi="Constantia"/>
-          <w:sz w:val="24"/>
-          <w:szCs w:val="24"/>
-        </w:rPr>
-        <w:t>a simple majority must be reached in all three federal houses of parliament and receive the signature of the monarch.</w:t>
-      </w:r>
-    </w:p>
-    <w:bookmarkEnd w:id="0"/>
-    <w:p>
-      <w:pPr>
-        <w:rPr>
-          <w:rFonts w:ascii="Constantia" w:hAnsi="Constantia"/>
-          <w:sz w:val="28"/>
-          <w:szCs w:val="28"/>
-        </w:rPr>
-      </w:pPr>
-      <w:r>
-        <w:rPr>
-          <w:rFonts w:ascii="Constantia" w:hAnsi="Constantia"/>
-          <w:sz w:val="28"/>
-          <w:szCs w:val="28"/>
-        </w:rPr>
-        <w:t xml:space="preserve">Article </w:t>
-      </w:r>
-      <w:r>
-        <w:rPr>
-          <w:rFonts w:ascii="Constantia" w:hAnsi="Constantia"/>
-          <w:sz w:val="28"/>
-          <w:szCs w:val="28"/>
-        </w:rPr>
-        <w:t>5</w:t>
-      </w:r>
-    </w:p>
-    <w:p>
-      <w:pPr>
-        <w:rPr>
-          <w:rFonts w:ascii="Constantia" w:hAnsi="Constantia"/>
-          <w:sz w:val="24"/>
-          <w:szCs w:val="24"/>
-        </w:rPr>
-      </w:pPr>
-      <w:r>
-        <w:rPr>
-          <w:rFonts w:ascii="Constantia" w:hAnsi="Constantia"/>
-          <w:sz w:val="24"/>
-          <w:szCs w:val="24"/>
-        </w:rPr>
-        <w:t>To amend Chapter 3</w:t>
-      </w:r>
-      <w:r>
-        <w:rPr>
-          <w:rFonts w:ascii="Constantia" w:hAnsi="Constantia"/>
-          <w:sz w:val="24"/>
-          <w:szCs w:val="24"/>
-        </w:rPr>
-        <w:t xml:space="preserve"> </w:t>
-      </w:r>
-      <w:r>
-        <w:rPr>
-          <w:rFonts w:ascii="Constantia" w:hAnsi="Constantia"/>
-          <w:sz w:val="24"/>
-          <w:szCs w:val="24"/>
-        </w:rPr>
-        <w:t>a simple majority must be reached in all three federal houses of parliament and receive the signature of the monarch.</w:t>
-      </w:r>
-    </w:p>
-    <w:p>
-      <w:pPr>
-        <w:rPr>
-          <w:rFonts w:ascii="Constantia" w:hAnsi="Constantia"/>
-          <w:sz w:val="28"/>
-          <w:szCs w:val="28"/>
-        </w:rPr>
-      </w:pPr>
-      <w:r>
-        <w:rPr>
-          <w:rFonts w:ascii="Constantia" w:hAnsi="Constantia"/>
-          <w:sz w:val="28"/>
-          <w:szCs w:val="28"/>
-        </w:rPr>
-        <w:t xml:space="preserve">Article </w:t>
-      </w:r>
-      <w:r>
-        <w:rPr>
-          <w:rFonts w:ascii="Constantia" w:hAnsi="Constantia"/>
-          <w:sz w:val="28"/>
-          <w:szCs w:val="28"/>
-        </w:rPr>
-        <w:t>6</w:t>
-      </w:r>
-    </w:p>
-    <w:p>
-      <w:pPr>
-        <w:rPr>
-          <w:rFonts w:ascii="Constantia" w:hAnsi="Constantia"/>
-          <w:sz w:val="24"/>
-          <w:szCs w:val="24"/>
-        </w:rPr>
-      </w:pPr>
-      <w:r>
-        <w:rPr>
-          <w:rFonts w:ascii="Constantia" w:hAnsi="Constantia"/>
-          <w:sz w:val="24"/>
-          <w:szCs w:val="24"/>
-        </w:rPr>
-        <w:t>To amend Chapter 4</w:t>
-      </w:r>
-      <w:r>
-        <w:t xml:space="preserve"> </w:t>
-      </w:r>
-      <w:r>
-        <w:rPr>
-          <w:rFonts w:ascii="Constantia" w:hAnsi="Constantia"/>
-          <w:sz w:val="24"/>
-          <w:szCs w:val="24"/>
-        </w:rPr>
-        <w:t>a simple majority must be reached in all three federal houses of parliament and receive the signature of the monarch.</w:t>
-      </w:r>
-    </w:p>
-    <w:p>
-      <w:pPr>
-        <w:rPr>
-          <w:rFonts w:ascii="Constantia" w:hAnsi="Constantia"/>
-          <w:sz w:val="28"/>
-          <w:szCs w:val="28"/>
-        </w:rPr>
-      </w:pPr>
-      <w:r>
-        <w:rPr>
-          <w:rFonts w:ascii="Constantia" w:hAnsi="Constantia"/>
-          <w:sz w:val="28"/>
-          <w:szCs w:val="28"/>
-        </w:rPr>
-        <w:t xml:space="preserve">Article </w:t>
-      </w:r>
-      <w:r>
-        <w:rPr>
-          <w:rFonts w:ascii="Constantia" w:hAnsi="Constantia"/>
-          <w:sz w:val="28"/>
-          <w:szCs w:val="28"/>
-        </w:rPr>
-        <w:t>7</w:t>
-      </w:r>
-    </w:p>
-    <w:p>
-      <w:pPr>
-        <w:rPr>
-          <w:rFonts w:ascii="Constantia" w:hAnsi="Constantia"/>
-          <w:sz w:val="24"/>
-          <w:szCs w:val="24"/>
-        </w:rPr>
-      </w:pPr>
-      <w:r>
-        <w:rPr>
-          <w:rFonts w:ascii="Constantia" w:hAnsi="Constantia"/>
-          <w:sz w:val="24"/>
-          <w:szCs w:val="24"/>
-        </w:rPr>
-        <w:t xml:space="preserve">To amend Chapter </w:t>
-      </w:r>
-      <w:r>
-        <w:rPr>
-          <w:rFonts w:ascii="Constantia" w:hAnsi="Constantia"/>
-          <w:sz w:val="24"/>
-          <w:szCs w:val="24"/>
-        </w:rPr>
-        <w:t>5</w:t>
-      </w:r>
-      <w:r>
-        <w:t xml:space="preserve"> </w:t>
-      </w:r>
-      <w:r>
-        <w:rPr>
-          <w:rFonts w:ascii="Constantia" w:hAnsi="Constantia"/>
-          <w:sz w:val="24"/>
-          <w:szCs w:val="24"/>
-        </w:rPr>
-        <w:t>a simple majority must be reached in all three federal houses of parliament and receive the signature of the monarch.</w:t>
-      </w:r>
-    </w:p>
-    <w:p>
-      <w:pPr>
-        <w:rPr>
-          <w:rFonts w:ascii="Constantia" w:hAnsi="Constantia"/>
-          <w:sz w:val="28"/>
-          <w:szCs w:val="28"/>
-        </w:rPr>
-      </w:pPr>
-      <w:r>
-        <w:rPr>
-          <w:rFonts w:ascii="Constantia" w:hAnsi="Constantia"/>
-          <w:sz w:val="28"/>
-          <w:szCs w:val="28"/>
-        </w:rPr>
-        <w:t xml:space="preserve">Article </w:t>
-      </w:r>
-      <w:r>
-        <w:rPr>
-          <w:rFonts w:ascii="Constantia" w:hAnsi="Constantia"/>
-          <w:sz w:val="28"/>
-          <w:szCs w:val="28"/>
-        </w:rPr>
-        <w:t>8</w:t>
-      </w:r>
-    </w:p>
-    <w:p>
-      <w:pPr>
-        <w:rPr>
-          <w:rFonts w:ascii="Constantia" w:hAnsi="Constantia"/>
-          <w:sz w:val="24"/>
-          <w:szCs w:val="24"/>
-        </w:rPr>
-      </w:pPr>
-      <w:r>
-        <w:rPr>
-          <w:rFonts w:ascii="Constantia" w:hAnsi="Constantia"/>
-          <w:sz w:val="24"/>
-          <w:szCs w:val="24"/>
-        </w:rPr>
-        <w:t>To amend Chapter 6</w:t>
-      </w:r>
-      <w:r>
-        <w:t xml:space="preserve"> </w:t>
-      </w:r>
-      <w:bookmarkStart w:id="1" w:name="_Hlk130603826"/>
-      <w:r>
-        <w:rPr>
-          <w:rFonts w:ascii="Constantia" w:hAnsi="Constantia"/>
-          <w:sz w:val="24"/>
-          <w:szCs w:val="24"/>
-        </w:rPr>
-        <w:t>a simple majority must be reached in all three federal houses of parliament and receive the signature of the monarch.</w:t>
-      </w:r>
-      <w:bookmarkEnd w:id="1"/>
-    </w:p>
-    <w:p>
-      <w:pPr>
-        <w:rPr>
-          <w:rFonts w:ascii="Constantia" w:hAnsi="Constantia"/>
-          <w:sz w:val="28"/>
-          <w:szCs w:val="28"/>
-        </w:rPr>
-      </w:pPr>
-      <w:r>
-        <w:rPr>
-          <w:rFonts w:ascii="Constantia" w:hAnsi="Constantia"/>
-          <w:sz w:val="28"/>
-          <w:szCs w:val="28"/>
-        </w:rPr>
-        <w:t xml:space="preserve">Article </w:t>
-      </w:r>
-      <w:r>
-        <w:rPr>
-          <w:rFonts w:ascii="Constantia" w:hAnsi="Constantia"/>
-          <w:sz w:val="28"/>
-          <w:szCs w:val="28"/>
-        </w:rPr>
-        <w:t>9</w:t>
-      </w:r>
-    </w:p>
-    <w:p>
-      <w:pPr>
-        <w:rPr>
-          <w:rFonts w:ascii="Constantia" w:hAnsi="Constantia"/>
-          <w:sz w:val="24"/>
-          <w:szCs w:val="24"/>
-        </w:rPr>
-      </w:pPr>
-      <w:r>
-        <w:rPr>
-          <w:rFonts w:ascii="Constantia" w:hAnsi="Constantia"/>
-          <w:sz w:val="24"/>
-          <w:szCs w:val="24"/>
-        </w:rPr>
         <w:t>To amend Chapter 7</w:t>
       </w:r>
       <w:r>
@@ -1879,10 +2082,169 @@
       <w:pPr>
         <w:rPr>
           <w:rFonts w:ascii="Constantia" w:hAnsi="Constantia"/>
-          <w:sz w:val="24"/>
-          <w:szCs w:val="24"/>
-        </w:rPr>
-      </w:pPr>
+          <w:sz w:val="28"/>
+          <w:szCs w:val="28"/>
+        </w:rPr>
+      </w:pPr>
+      <w:r>
+        <w:rPr>
+          <w:rFonts w:ascii="Constantia" w:hAnsi="Constantia"/>
+          <w:sz w:val="28"/>
+          <w:szCs w:val="28"/>
+        </w:rPr>
+        <w:t>Article 1</w:t>
+      </w:r>
+    </w:p>
+    <w:p>
+      <w:pPr>
+        <w:rPr>
+          <w:rFonts w:ascii="Constantia" w:hAnsi="Constantia"/>
+          <w:sz w:val="24"/>
+          <w:szCs w:val="24"/>
+        </w:rPr>
+      </w:pPr>
+      <w:r>
+        <w:rPr>
+          <w:rFonts w:ascii="Constantia" w:hAnsi="Constantia"/>
+          <w:sz w:val="24"/>
+          <w:szCs w:val="24"/>
+        </w:rPr>
+        <w:t>All persons born to a citizen who was born in the country or are born to a citizen who meets a reasonable residency criteria are born with citizenship.</w:t>
+      </w:r>
+    </w:p>
+    <w:p>
+      <w:pPr>
+        <w:rPr>
+          <w:rFonts w:ascii="Constantia" w:hAnsi="Constantia"/>
+          <w:sz w:val="28"/>
+          <w:szCs w:val="28"/>
+        </w:rPr>
+      </w:pPr>
+      <w:r>
+        <w:rPr>
+          <w:rFonts w:ascii="Constantia" w:hAnsi="Constantia"/>
+          <w:sz w:val="28"/>
+          <w:szCs w:val="28"/>
+        </w:rPr>
+        <w:t xml:space="preserve">Article </w:t>
+      </w:r>
+      <w:r>
+        <w:rPr>
+          <w:rFonts w:ascii="Constantia" w:hAnsi="Constantia"/>
+          <w:sz w:val="28"/>
+          <w:szCs w:val="28"/>
+        </w:rPr>
+        <w:t>2</w:t>
+      </w:r>
+    </w:p>
+    <w:p>
+      <w:pPr>
+        <w:rPr>
+          <w:rFonts w:ascii="Constantia" w:hAnsi="Constantia"/>
+          <w:sz w:val="24"/>
+          <w:szCs w:val="24"/>
+        </w:rPr>
+      </w:pPr>
+      <w:r>
+        <w:rPr>
+          <w:rFonts w:ascii="Constantia" w:hAnsi="Constantia"/>
+          <w:sz w:val="24"/>
+          <w:szCs w:val="24"/>
+        </w:rPr>
+        <w:t xml:space="preserve">The government must outline a method by which </w:t>
+      </w:r>
+      <w:r>
+        <w:rPr>
+          <w:rFonts w:ascii="Constantia" w:hAnsi="Constantia"/>
+          <w:sz w:val="24"/>
+          <w:szCs w:val="24"/>
+        </w:rPr>
+        <w:t>migrants may naturalize.</w:t>
+      </w:r>
+    </w:p>
+    <w:p>
+      <w:pPr>
+        <w:rPr>
+          <w:rFonts w:ascii="Constantia" w:hAnsi="Constantia"/>
+          <w:sz w:val="28"/>
+          <w:szCs w:val="28"/>
+        </w:rPr>
+      </w:pPr>
+      <w:r>
+        <w:rPr>
+          <w:rFonts w:ascii="Constantia" w:hAnsi="Constantia"/>
+          <w:sz w:val="28"/>
+          <w:szCs w:val="28"/>
+        </w:rPr>
+        <w:t xml:space="preserve">Article </w:t>
+      </w:r>
+      <w:r>
+        <w:rPr>
+          <w:rFonts w:ascii="Constantia" w:hAnsi="Constantia"/>
+          <w:sz w:val="28"/>
+          <w:szCs w:val="28"/>
+        </w:rPr>
+        <w:t>3</w:t>
+      </w:r>
+    </w:p>
+    <w:p>
+      <w:pPr>
+        <w:rPr>
+          <w:rFonts w:ascii="Constantia" w:hAnsi="Constantia"/>
+          <w:sz w:val="24"/>
+          <w:szCs w:val="24"/>
+        </w:rPr>
+      </w:pPr>
+      <w:r>
+        <w:rPr>
+          <w:rFonts w:ascii="Constantia" w:hAnsi="Constantia"/>
+          <w:sz w:val="24"/>
+          <w:szCs w:val="24"/>
+        </w:rPr>
+        <w:t>Dual citizenship can be restricted by parliament based on which state the citizen is shared with.</w:t>
+      </w:r>
+    </w:p>
+    <w:p>
+      <w:pPr>
+        <w:rPr>
+          <w:rFonts w:ascii="Constantia" w:hAnsi="Constantia"/>
+          <w:sz w:val="28"/>
+          <w:szCs w:val="28"/>
+        </w:rPr>
+      </w:pPr>
+      <w:r>
+        <w:rPr>
+          <w:rFonts w:ascii="Constantia" w:hAnsi="Constantia"/>
+          <w:sz w:val="28"/>
+          <w:szCs w:val="28"/>
+        </w:rPr>
+        <w:t xml:space="preserve">Article </w:t>
+      </w:r>
+      <w:r>
+        <w:rPr>
+          <w:rFonts w:ascii="Constantia" w:hAnsi="Constantia"/>
+          <w:sz w:val="28"/>
+          <w:szCs w:val="28"/>
+        </w:rPr>
+        <w:t>4</w:t>
+      </w:r>
+    </w:p>
+    <w:p>
+      <w:pPr>
+        <w:rPr>
+          <w:rFonts w:ascii="Constantia" w:hAnsi="Constantia"/>
+          <w:sz w:val="24"/>
+          <w:szCs w:val="24"/>
+        </w:rPr>
+      </w:pPr>
+      <w:r>
+        <w:rPr>
+          <w:rFonts w:ascii="Constantia" w:hAnsi="Constantia"/>
+          <w:sz w:val="24"/>
+          <w:szCs w:val="24"/>
+        </w:rPr>
+        <w:t>The state cannot revoke citizenship, however, citizenship may be relinquished by the citizen.</w:t>
+      </w:r>
     </w:p>
     <w:sectPr>
       <w:pgSz w:w="12240" w:h="15840"/>

</xml_diff>

<commit_message>
Update The Constitution of Palorsenna.docx
</commit_message>
<xml_diff>
--- a/Palorsenna/Government/The Constitution of Palorsenna.docx
+++ b/Palorsenna/Government/The Constitution of Palorsenna.docx
@@ -21,8 +21,20 @@
           <w:sz w:val="36"/>
           <w:szCs w:val="36"/>
         </w:rPr>
-        <w:t>The Constitution of Palorsenna</w:t>
-      </w:r>
+        <w:t xml:space="preserve">The Constitution of </w:t>
+      </w:r>
+      <w:proofErr w:type="spellStart"/>
+      <w:r>
+        <w:rPr>
+          <w:rFonts w:ascii="Constantia" w:hAnsi="Constantia"/>
+          <w:b/>
+          <w:bCs/>
+          <w:sz w:val="36"/>
+          <w:szCs w:val="36"/>
+        </w:rPr>
+        <w:t>Palorsenna</w:t>
+      </w:r>
+      <w:proofErr w:type="spellEnd"/>
     </w:p>
     <w:p>
       <w:pPr>
@@ -68,7 +80,43 @@
           <w:sz w:val="24"/>
           <w:szCs w:val="24"/>
         </w:rPr>
-        <w:t xml:space="preserve">The Monarch of Palorsenna, by right as the heir to Morgana I Lacerta, anointed by the Church of God in Palorsenna, grant hereby this document as the </w:t>
+        <w:t xml:space="preserve">The Monarch of </w:t>
+      </w:r>
+      <w:proofErr w:type="spellStart"/>
+      <w:r>
+        <w:rPr>
+          <w:rFonts w:ascii="Constantia" w:hAnsi="Constantia"/>
+          <w:sz w:val="24"/>
+          <w:szCs w:val="24"/>
+        </w:rPr>
+        <w:t>Palorsenna</w:t>
+      </w:r>
+      <w:proofErr w:type="spellEnd"/>
+      <w:r>
+        <w:rPr>
+          <w:rFonts w:ascii="Constantia" w:hAnsi="Constantia"/>
+          <w:sz w:val="24"/>
+          <w:szCs w:val="24"/>
+        </w:rPr>
+        <w:t xml:space="preserve">, by right as the heir to Morgana I Lacerta, anointed by the Church of God in </w:t>
+      </w:r>
+      <w:proofErr w:type="spellStart"/>
+      <w:r>
+        <w:rPr>
+          <w:rFonts w:ascii="Constantia" w:hAnsi="Constantia"/>
+          <w:sz w:val="24"/>
+          <w:szCs w:val="24"/>
+        </w:rPr>
+        <w:t>Palorsenna</w:t>
+      </w:r>
+      <w:proofErr w:type="spellEnd"/>
+      <w:r>
+        <w:rPr>
+          <w:rFonts w:ascii="Constantia" w:hAnsi="Constantia"/>
+          <w:sz w:val="24"/>
+          <w:szCs w:val="24"/>
+        </w:rPr>
+        <w:t xml:space="preserve">, grant hereby this document as the </w:t>
       </w:r>
       <w:r>
         <w:rPr>
@@ -84,8 +132,18 @@
           <w:sz w:val="24"/>
           <w:szCs w:val="24"/>
         </w:rPr>
-        <w:t>onstitution of Palorsenna</w:t>
-      </w:r>
+        <w:t xml:space="preserve">onstitution of </w:t>
+      </w:r>
+      <w:proofErr w:type="spellStart"/>
+      <w:r>
+        <w:rPr>
+          <w:rFonts w:ascii="Constantia" w:hAnsi="Constantia"/>
+          <w:sz w:val="24"/>
+          <w:szCs w:val="24"/>
+        </w:rPr>
+        <w:t>Palorsenna</w:t>
+      </w:r>
+      <w:proofErr w:type="spellEnd"/>
       <w:r>
         <w:rPr>
           <w:rFonts w:ascii="Constantia" w:hAnsi="Constantia"/>
@@ -290,7 +348,25 @@
           <w:sz w:val="24"/>
           <w:szCs w:val="24"/>
         </w:rPr>
-        <w:t>The Parliament of Palorsenna is tricameral</w:t>
+        <w:t xml:space="preserve">The Parliament of </w:t>
+      </w:r>
+      <w:proofErr w:type="spellStart"/>
+      <w:r>
+        <w:rPr>
+          <w:rFonts w:ascii="Constantia" w:hAnsi="Constantia"/>
+          <w:sz w:val="24"/>
+          <w:szCs w:val="24"/>
+        </w:rPr>
+        <w:t>Palorsenna</w:t>
+      </w:r>
+      <w:proofErr w:type="spellEnd"/>
+      <w:r>
+        <w:rPr>
+          <w:rFonts w:ascii="Constantia" w:hAnsi="Constantia"/>
+          <w:sz w:val="24"/>
+          <w:szCs w:val="24"/>
+        </w:rPr>
+        <w:t xml:space="preserve"> is tricameral</w:t>
       </w:r>
       <w:r>
         <w:rPr>
@@ -385,6 +461,32 @@
       <w:pPr>
         <w:rPr>
           <w:rFonts w:ascii="Constantia" w:hAnsi="Constantia"/>
+          <w:sz w:val="28"/>
+          <w:szCs w:val="28"/>
+        </w:rPr>
+      </w:pPr>
+      <w:r>
+        <w:rPr>
+          <w:rFonts w:ascii="Constantia" w:hAnsi="Constantia"/>
+          <w:sz w:val="28"/>
+          <w:szCs w:val="28"/>
+        </w:rPr>
+        <w:t>Article (?)</w:t>
+      </w:r>
+    </w:p>
+    <w:p>
+      <w:pPr>
+        <w:rPr>
+          <w:rFonts w:ascii="Constantia" w:hAnsi="Constantia"/>
+          <w:sz w:val="24"/>
+          <w:szCs w:val="24"/>
+        </w:rPr>
+      </w:pPr>
+    </w:p>
+    <w:p>
+      <w:pPr>
+        <w:rPr>
+          <w:rFonts w:ascii="Constantia" w:hAnsi="Constantia"/>
           <w:sz w:val="24"/>
           <w:szCs w:val="24"/>
         </w:rPr>
@@ -487,6 +589,7 @@
           <w:sz w:val="28"/>
           <w:szCs w:val="28"/>
         </w:rPr>
+        <w:lastRenderedPageBreak/>
         <w:t>Article 2</w:t>
       </w:r>
     </w:p>
@@ -504,468 +607,468 @@
           <w:sz w:val="24"/>
           <w:szCs w:val="24"/>
         </w:rPr>
+        <w:t>Everyone is</w:t>
+      </w:r>
+      <w:r>
+        <w:rPr>
+          <w:rFonts w:ascii="Constantia" w:hAnsi="Constantia"/>
+          <w:sz w:val="24"/>
+          <w:szCs w:val="24"/>
+        </w:rPr>
+        <w:t xml:space="preserve"> to be presumed not guilty of any crime they are charged with until proven guilty by a court of law.</w:t>
+      </w:r>
+    </w:p>
+    <w:p>
+      <w:pPr>
+        <w:rPr>
+          <w:rFonts w:ascii="Constantia" w:hAnsi="Constantia"/>
+          <w:sz w:val="28"/>
+          <w:szCs w:val="28"/>
+        </w:rPr>
+      </w:pPr>
+      <w:r>
+        <w:rPr>
+          <w:rFonts w:ascii="Constantia" w:hAnsi="Constantia"/>
+          <w:sz w:val="28"/>
+          <w:szCs w:val="28"/>
+        </w:rPr>
+        <w:t>Article 3</w:t>
+      </w:r>
+    </w:p>
+    <w:p>
+      <w:pPr>
+        <w:rPr>
+          <w:rFonts w:ascii="Constantia" w:hAnsi="Constantia"/>
+          <w:sz w:val="24"/>
+          <w:szCs w:val="24"/>
+        </w:rPr>
+      </w:pPr>
+      <w:r>
+        <w:rPr>
+          <w:rFonts w:ascii="Constantia" w:hAnsi="Constantia"/>
+          <w:sz w:val="24"/>
+          <w:szCs w:val="24"/>
+        </w:rPr>
+        <w:t>Every citizen has the right to travel unnecessarily impeded between areas of the country, and to enter and exit the country.</w:t>
+      </w:r>
+    </w:p>
+    <w:p>
+      <w:pPr>
+        <w:rPr>
+          <w:rFonts w:ascii="Constantia" w:hAnsi="Constantia"/>
+          <w:sz w:val="28"/>
+          <w:szCs w:val="28"/>
+        </w:rPr>
+      </w:pPr>
+      <w:r>
+        <w:rPr>
+          <w:rFonts w:ascii="Constantia" w:hAnsi="Constantia"/>
+          <w:sz w:val="28"/>
+          <w:szCs w:val="28"/>
+        </w:rPr>
+        <w:t>Article 4</w:t>
+      </w:r>
+    </w:p>
+    <w:p>
+      <w:pPr>
+        <w:rPr>
+          <w:rFonts w:ascii="Constantia" w:hAnsi="Constantia"/>
+          <w:sz w:val="24"/>
+          <w:szCs w:val="24"/>
+        </w:rPr>
+      </w:pPr>
+      <w:r>
+        <w:rPr>
+          <w:rFonts w:ascii="Constantia" w:hAnsi="Constantia"/>
+          <w:sz w:val="24"/>
+          <w:szCs w:val="24"/>
+        </w:rPr>
+        <w:t>Everyone has the right to a fair trial for any accused criminal wrongdoings.</w:t>
+      </w:r>
+    </w:p>
+    <w:p>
+      <w:pPr>
+        <w:rPr>
+          <w:rFonts w:ascii="Constantia" w:hAnsi="Constantia"/>
+          <w:sz w:val="28"/>
+          <w:szCs w:val="28"/>
+        </w:rPr>
+      </w:pPr>
+      <w:r>
+        <w:rPr>
+          <w:rFonts w:ascii="Constantia" w:hAnsi="Constantia"/>
+          <w:sz w:val="28"/>
+          <w:szCs w:val="28"/>
+        </w:rPr>
+        <w:t>Article 5</w:t>
+      </w:r>
+    </w:p>
+    <w:p>
+      <w:pPr>
+        <w:rPr>
+          <w:rFonts w:ascii="Constantia" w:hAnsi="Constantia"/>
+          <w:sz w:val="24"/>
+          <w:szCs w:val="24"/>
+        </w:rPr>
+      </w:pPr>
+      <w:r>
+        <w:rPr>
+          <w:rFonts w:ascii="Constantia" w:hAnsi="Constantia"/>
+          <w:sz w:val="24"/>
+          <w:szCs w:val="24"/>
+        </w:rPr>
+        <w:t>Everyone has the freedom to associate with those of whom would also choose to associate with them.</w:t>
+      </w:r>
+    </w:p>
+    <w:p>
+      <w:pPr>
+        <w:rPr>
+          <w:rFonts w:ascii="Constantia" w:hAnsi="Constantia"/>
+          <w:sz w:val="28"/>
+          <w:szCs w:val="28"/>
+        </w:rPr>
+      </w:pPr>
+      <w:r>
+        <w:rPr>
+          <w:rFonts w:ascii="Constantia" w:hAnsi="Constantia"/>
+          <w:sz w:val="28"/>
+          <w:szCs w:val="28"/>
+        </w:rPr>
+        <w:t>Article 6</w:t>
+      </w:r>
+    </w:p>
+    <w:p>
+      <w:pPr>
+        <w:rPr>
+          <w:rFonts w:ascii="Constantia" w:hAnsi="Constantia"/>
+          <w:sz w:val="24"/>
+          <w:szCs w:val="24"/>
+        </w:rPr>
+      </w:pPr>
+      <w:r>
+        <w:rPr>
+          <w:rFonts w:ascii="Constantia" w:hAnsi="Constantia"/>
+          <w:sz w:val="24"/>
+          <w:szCs w:val="24"/>
+        </w:rPr>
+        <w:t>No</w:t>
+      </w:r>
+      <w:r>
+        <w:rPr>
+          <w:rFonts w:ascii="Constantia" w:hAnsi="Constantia"/>
+          <w:sz w:val="24"/>
+          <w:szCs w:val="24"/>
+        </w:rPr>
+        <w:t xml:space="preserve"> one</w:t>
+      </w:r>
+      <w:r>
+        <w:rPr>
+          <w:rFonts w:ascii="Constantia" w:hAnsi="Constantia"/>
+          <w:sz w:val="24"/>
+          <w:szCs w:val="24"/>
+        </w:rPr>
+        <w:t xml:space="preserve"> is to be subjected to cruel or unusual punishment by any source.</w:t>
+      </w:r>
+    </w:p>
+    <w:p>
+      <w:pPr>
+        <w:rPr>
+          <w:rFonts w:ascii="Constantia" w:hAnsi="Constantia"/>
+          <w:sz w:val="28"/>
+          <w:szCs w:val="28"/>
+        </w:rPr>
+      </w:pPr>
+      <w:r>
+        <w:rPr>
+          <w:rFonts w:ascii="Constantia" w:hAnsi="Constantia"/>
+          <w:sz w:val="28"/>
+          <w:szCs w:val="28"/>
+        </w:rPr>
+        <w:t>Article 7</w:t>
+      </w:r>
+    </w:p>
+    <w:p>
+      <w:pPr>
+        <w:rPr>
+          <w:rFonts w:ascii="Constantia" w:hAnsi="Constantia"/>
+          <w:sz w:val="24"/>
+          <w:szCs w:val="24"/>
+        </w:rPr>
+      </w:pPr>
+      <w:r>
+        <w:rPr>
+          <w:rFonts w:ascii="Constantia" w:hAnsi="Constantia"/>
+          <w:sz w:val="24"/>
+          <w:szCs w:val="24"/>
+        </w:rPr>
+        <w:t>Everyone has the right to liberty, which is not to be deprived of them except in accordance with justice.</w:t>
+      </w:r>
+    </w:p>
+    <w:p>
+      <w:pPr>
+        <w:rPr>
+          <w:rFonts w:ascii="Constantia" w:hAnsi="Constantia"/>
+          <w:sz w:val="28"/>
+          <w:szCs w:val="28"/>
+        </w:rPr>
+      </w:pPr>
+      <w:r>
+        <w:rPr>
+          <w:rFonts w:ascii="Constantia" w:hAnsi="Constantia"/>
+          <w:sz w:val="28"/>
+          <w:szCs w:val="28"/>
+        </w:rPr>
+        <w:t>Article 8</w:t>
+      </w:r>
+    </w:p>
+    <w:p>
+      <w:pPr>
+        <w:rPr>
+          <w:rFonts w:ascii="Constantia" w:hAnsi="Constantia"/>
+          <w:sz w:val="24"/>
+          <w:szCs w:val="24"/>
+        </w:rPr>
+      </w:pPr>
+      <w:r>
+        <w:rPr>
+          <w:rFonts w:ascii="Constantia" w:hAnsi="Constantia"/>
+          <w:sz w:val="24"/>
+          <w:szCs w:val="24"/>
+        </w:rPr>
+        <w:t>Everyone has the right to freedom from slavery or involuntary servitude of any kind.</w:t>
+      </w:r>
+    </w:p>
+    <w:p>
+      <w:pPr>
+        <w:rPr>
+          <w:rFonts w:ascii="Constantia" w:hAnsi="Constantia"/>
+          <w:sz w:val="28"/>
+          <w:szCs w:val="28"/>
+        </w:rPr>
+      </w:pPr>
+      <w:r>
+        <w:rPr>
+          <w:rFonts w:ascii="Constantia" w:hAnsi="Constantia"/>
+          <w:sz w:val="28"/>
+          <w:szCs w:val="28"/>
+        </w:rPr>
+        <w:t>Article 9</w:t>
+      </w:r>
+    </w:p>
+    <w:p>
+      <w:pPr>
+        <w:rPr>
+          <w:rFonts w:ascii="Constantia" w:hAnsi="Constantia"/>
+          <w:sz w:val="24"/>
+          <w:szCs w:val="24"/>
+        </w:rPr>
+      </w:pPr>
+      <w:r>
+        <w:rPr>
+          <w:rFonts w:ascii="Constantia" w:hAnsi="Constantia"/>
+          <w:sz w:val="24"/>
+          <w:szCs w:val="24"/>
+        </w:rPr>
+        <w:t>Everyone has the freedom of religion and conscience.</w:t>
+      </w:r>
+    </w:p>
+    <w:p>
+      <w:pPr>
+        <w:rPr>
+          <w:rFonts w:ascii="Constantia" w:hAnsi="Constantia"/>
+          <w:sz w:val="28"/>
+          <w:szCs w:val="28"/>
+        </w:rPr>
+      </w:pPr>
+      <w:r>
+        <w:rPr>
+          <w:rFonts w:ascii="Constantia" w:hAnsi="Constantia"/>
+          <w:sz w:val="28"/>
+          <w:szCs w:val="28"/>
+        </w:rPr>
+        <w:t>Article 10</w:t>
+      </w:r>
+    </w:p>
+    <w:p>
+      <w:pPr>
+        <w:rPr>
+          <w:rFonts w:ascii="Constantia" w:hAnsi="Constantia"/>
+          <w:sz w:val="24"/>
+          <w:szCs w:val="24"/>
+        </w:rPr>
+      </w:pPr>
+      <w:r>
+        <w:rPr>
+          <w:rFonts w:ascii="Constantia" w:hAnsi="Constantia"/>
+          <w:sz w:val="24"/>
+          <w:szCs w:val="24"/>
+        </w:rPr>
+        <w:t xml:space="preserve">Everyone has the freedom </w:t>
+      </w:r>
+      <w:r>
+        <w:rPr>
+          <w:rFonts w:ascii="Constantia" w:hAnsi="Constantia"/>
+          <w:sz w:val="24"/>
+          <w:szCs w:val="24"/>
+        </w:rPr>
+        <w:t xml:space="preserve">to opinion and expression and </w:t>
+      </w:r>
+      <w:r>
+        <w:rPr>
+          <w:rFonts w:ascii="Constantia" w:hAnsi="Constantia"/>
+          <w:sz w:val="24"/>
+          <w:szCs w:val="24"/>
+        </w:rPr>
+        <w:t>of speech</w:t>
+      </w:r>
+      <w:r>
+        <w:rPr>
+          <w:rFonts w:ascii="Constantia" w:hAnsi="Constantia"/>
+          <w:sz w:val="24"/>
+          <w:szCs w:val="24"/>
+        </w:rPr>
+        <w:t xml:space="preserve"> and the omission thereof</w:t>
+      </w:r>
+      <w:r>
+        <w:rPr>
+          <w:rFonts w:ascii="Constantia" w:hAnsi="Constantia"/>
+          <w:sz w:val="24"/>
+          <w:szCs w:val="24"/>
+        </w:rPr>
+        <w:t xml:space="preserve">, including the </w:t>
+      </w:r>
+      <w:r>
+        <w:rPr>
+          <w:rFonts w:ascii="Constantia" w:hAnsi="Constantia"/>
+          <w:sz w:val="24"/>
+          <w:szCs w:val="24"/>
+        </w:rPr>
+        <w:t>ability</w:t>
+      </w:r>
+      <w:r>
+        <w:rPr>
+          <w:rFonts w:ascii="Constantia" w:hAnsi="Constantia"/>
+          <w:sz w:val="24"/>
+          <w:szCs w:val="24"/>
+        </w:rPr>
+        <w:t xml:space="preserve"> to exercise this freedom in the press.</w:t>
+      </w:r>
+    </w:p>
+    <w:p>
+      <w:pPr>
+        <w:rPr>
+          <w:rFonts w:ascii="Constantia" w:hAnsi="Constantia"/>
+          <w:sz w:val="28"/>
+          <w:szCs w:val="28"/>
+        </w:rPr>
+      </w:pPr>
+      <w:r>
+        <w:rPr>
+          <w:rFonts w:ascii="Constantia" w:hAnsi="Constantia"/>
+          <w:sz w:val="28"/>
+          <w:szCs w:val="28"/>
+        </w:rPr>
+        <w:t>Article 11</w:t>
+      </w:r>
+    </w:p>
+    <w:p>
+      <w:pPr>
+        <w:rPr>
+          <w:rFonts w:ascii="Constantia" w:hAnsi="Constantia"/>
+          <w:sz w:val="24"/>
+          <w:szCs w:val="24"/>
+        </w:rPr>
+      </w:pPr>
+      <w:r>
+        <w:rPr>
+          <w:rFonts w:ascii="Constantia" w:hAnsi="Constantia"/>
+          <w:sz w:val="24"/>
+          <w:szCs w:val="24"/>
+        </w:rPr>
+        <w:t>Every</w:t>
+      </w:r>
+      <w:r>
+        <w:rPr>
+          <w:rFonts w:ascii="Constantia" w:hAnsi="Constantia"/>
+          <w:sz w:val="24"/>
+          <w:szCs w:val="24"/>
+        </w:rPr>
+        <w:t>one</w:t>
+      </w:r>
+      <w:r>
+        <w:rPr>
+          <w:rFonts w:ascii="Constantia" w:hAnsi="Constantia"/>
+          <w:sz w:val="24"/>
+          <w:szCs w:val="24"/>
+        </w:rPr>
+        <w:t xml:space="preserve"> is equal before and under the law and has the right to the equal protection and equal benefit of the law without discrimination</w:t>
+      </w:r>
+      <w:r>
+        <w:rPr>
+          <w:rFonts w:ascii="Constantia" w:hAnsi="Constantia"/>
+          <w:sz w:val="24"/>
+          <w:szCs w:val="24"/>
+        </w:rPr>
+        <w:t>.</w:t>
+      </w:r>
+    </w:p>
+    <w:p>
+      <w:pPr>
+        <w:rPr>
+          <w:rFonts w:ascii="Constantia" w:hAnsi="Constantia"/>
+          <w:sz w:val="28"/>
+          <w:szCs w:val="28"/>
+        </w:rPr>
+      </w:pPr>
+      <w:r>
+        <w:rPr>
+          <w:rFonts w:ascii="Constantia" w:hAnsi="Constantia"/>
+          <w:sz w:val="28"/>
+          <w:szCs w:val="28"/>
+        </w:rPr>
+        <w:t xml:space="preserve">Article </w:t>
+      </w:r>
+      <w:r>
+        <w:rPr>
+          <w:rFonts w:ascii="Constantia" w:hAnsi="Constantia"/>
+          <w:sz w:val="28"/>
+          <w:szCs w:val="28"/>
+        </w:rPr>
+        <w:t>12</w:t>
+      </w:r>
+    </w:p>
+    <w:p>
+      <w:pPr>
+        <w:rPr>
+          <w:rFonts w:ascii="Constantia" w:hAnsi="Constantia"/>
+          <w:sz w:val="24"/>
+          <w:szCs w:val="24"/>
+        </w:rPr>
+      </w:pPr>
+      <w:r>
+        <w:rPr>
+          <w:rFonts w:ascii="Constantia" w:hAnsi="Constantia"/>
+          <w:sz w:val="24"/>
+          <w:szCs w:val="24"/>
+        </w:rPr>
+        <w:t>Everyone has the right to life and shall not be deprived thereof by the state.</w:t>
+      </w:r>
+    </w:p>
+    <w:p>
+      <w:pPr>
+        <w:rPr>
+          <w:rFonts w:ascii="Constantia" w:hAnsi="Constantia"/>
+          <w:sz w:val="28"/>
+          <w:szCs w:val="28"/>
+        </w:rPr>
+      </w:pPr>
+      <w:r>
+        <w:rPr>
+          <w:rFonts w:ascii="Constantia" w:hAnsi="Constantia"/>
+          <w:sz w:val="28"/>
+          <w:szCs w:val="28"/>
+        </w:rPr>
         <w:lastRenderedPageBreak/>
-        <w:t>Everyone is</w:t>
-      </w:r>
-      <w:r>
-        <w:rPr>
-          <w:rFonts w:ascii="Constantia" w:hAnsi="Constantia"/>
-          <w:sz w:val="24"/>
-          <w:szCs w:val="24"/>
-        </w:rPr>
-        <w:t xml:space="preserve"> to be presumed not guilty of any crime they are charged with until proven guilty by a court of law.</w:t>
-      </w:r>
-    </w:p>
-    <w:p>
-      <w:pPr>
-        <w:rPr>
-          <w:rFonts w:ascii="Constantia" w:hAnsi="Constantia"/>
-          <w:sz w:val="28"/>
-          <w:szCs w:val="28"/>
-        </w:rPr>
-      </w:pPr>
-      <w:r>
-        <w:rPr>
-          <w:rFonts w:ascii="Constantia" w:hAnsi="Constantia"/>
-          <w:sz w:val="28"/>
-          <w:szCs w:val="28"/>
-        </w:rPr>
-        <w:t>Article 3</w:t>
-      </w:r>
-    </w:p>
-    <w:p>
-      <w:pPr>
-        <w:rPr>
-          <w:rFonts w:ascii="Constantia" w:hAnsi="Constantia"/>
-          <w:sz w:val="24"/>
-          <w:szCs w:val="24"/>
-        </w:rPr>
-      </w:pPr>
-      <w:r>
-        <w:rPr>
-          <w:rFonts w:ascii="Constantia" w:hAnsi="Constantia"/>
-          <w:sz w:val="24"/>
-          <w:szCs w:val="24"/>
-        </w:rPr>
-        <w:t>Every citizen has the right to travel unnecessarily impeded between areas of the country, and to enter and exit the country.</w:t>
-      </w:r>
-    </w:p>
-    <w:p>
-      <w:pPr>
-        <w:rPr>
-          <w:rFonts w:ascii="Constantia" w:hAnsi="Constantia"/>
-          <w:sz w:val="28"/>
-          <w:szCs w:val="28"/>
-        </w:rPr>
-      </w:pPr>
-      <w:r>
-        <w:rPr>
-          <w:rFonts w:ascii="Constantia" w:hAnsi="Constantia"/>
-          <w:sz w:val="28"/>
-          <w:szCs w:val="28"/>
-        </w:rPr>
-        <w:t>Article 4</w:t>
-      </w:r>
-    </w:p>
-    <w:p>
-      <w:pPr>
-        <w:rPr>
-          <w:rFonts w:ascii="Constantia" w:hAnsi="Constantia"/>
-          <w:sz w:val="24"/>
-          <w:szCs w:val="24"/>
-        </w:rPr>
-      </w:pPr>
-      <w:r>
-        <w:rPr>
-          <w:rFonts w:ascii="Constantia" w:hAnsi="Constantia"/>
-          <w:sz w:val="24"/>
-          <w:szCs w:val="24"/>
-        </w:rPr>
-        <w:t>Everyone has the right to a fair trial for any accused criminal wrongdoings.</w:t>
-      </w:r>
-    </w:p>
-    <w:p>
-      <w:pPr>
-        <w:rPr>
-          <w:rFonts w:ascii="Constantia" w:hAnsi="Constantia"/>
-          <w:sz w:val="28"/>
-          <w:szCs w:val="28"/>
-        </w:rPr>
-      </w:pPr>
-      <w:r>
-        <w:rPr>
-          <w:rFonts w:ascii="Constantia" w:hAnsi="Constantia"/>
-          <w:sz w:val="28"/>
-          <w:szCs w:val="28"/>
-        </w:rPr>
-        <w:t>Article 5</w:t>
-      </w:r>
-    </w:p>
-    <w:p>
-      <w:pPr>
-        <w:rPr>
-          <w:rFonts w:ascii="Constantia" w:hAnsi="Constantia"/>
-          <w:sz w:val="24"/>
-          <w:szCs w:val="24"/>
-        </w:rPr>
-      </w:pPr>
-      <w:r>
-        <w:rPr>
-          <w:rFonts w:ascii="Constantia" w:hAnsi="Constantia"/>
-          <w:sz w:val="24"/>
-          <w:szCs w:val="24"/>
-        </w:rPr>
-        <w:t>Everyone has the freedom to associate with those of whom would also choose to associate with them.</w:t>
-      </w:r>
-    </w:p>
-    <w:p>
-      <w:pPr>
-        <w:rPr>
-          <w:rFonts w:ascii="Constantia" w:hAnsi="Constantia"/>
-          <w:sz w:val="28"/>
-          <w:szCs w:val="28"/>
-        </w:rPr>
-      </w:pPr>
-      <w:r>
-        <w:rPr>
-          <w:rFonts w:ascii="Constantia" w:hAnsi="Constantia"/>
-          <w:sz w:val="28"/>
-          <w:szCs w:val="28"/>
-        </w:rPr>
-        <w:t>Article 6</w:t>
-      </w:r>
-    </w:p>
-    <w:p>
-      <w:pPr>
-        <w:rPr>
-          <w:rFonts w:ascii="Constantia" w:hAnsi="Constantia"/>
-          <w:sz w:val="24"/>
-          <w:szCs w:val="24"/>
-        </w:rPr>
-      </w:pPr>
-      <w:r>
-        <w:rPr>
-          <w:rFonts w:ascii="Constantia" w:hAnsi="Constantia"/>
-          <w:sz w:val="24"/>
-          <w:szCs w:val="24"/>
-        </w:rPr>
-        <w:t>No</w:t>
-      </w:r>
-      <w:r>
-        <w:rPr>
-          <w:rFonts w:ascii="Constantia" w:hAnsi="Constantia"/>
-          <w:sz w:val="24"/>
-          <w:szCs w:val="24"/>
-        </w:rPr>
-        <w:t xml:space="preserve"> one</w:t>
-      </w:r>
-      <w:r>
-        <w:rPr>
-          <w:rFonts w:ascii="Constantia" w:hAnsi="Constantia"/>
-          <w:sz w:val="24"/>
-          <w:szCs w:val="24"/>
-        </w:rPr>
-        <w:t xml:space="preserve"> is to be subjected to cruel or unusual punishment by any source.</w:t>
-      </w:r>
-    </w:p>
-    <w:p>
-      <w:pPr>
-        <w:rPr>
-          <w:rFonts w:ascii="Constantia" w:hAnsi="Constantia"/>
-          <w:sz w:val="28"/>
-          <w:szCs w:val="28"/>
-        </w:rPr>
-      </w:pPr>
-      <w:r>
-        <w:rPr>
-          <w:rFonts w:ascii="Constantia" w:hAnsi="Constantia"/>
-          <w:sz w:val="28"/>
-          <w:szCs w:val="28"/>
-        </w:rPr>
-        <w:t>Article 7</w:t>
-      </w:r>
-    </w:p>
-    <w:p>
-      <w:pPr>
-        <w:rPr>
-          <w:rFonts w:ascii="Constantia" w:hAnsi="Constantia"/>
-          <w:sz w:val="24"/>
-          <w:szCs w:val="24"/>
-        </w:rPr>
-      </w:pPr>
-      <w:r>
-        <w:rPr>
-          <w:rFonts w:ascii="Constantia" w:hAnsi="Constantia"/>
-          <w:sz w:val="24"/>
-          <w:szCs w:val="24"/>
-        </w:rPr>
-        <w:t>Everyone has the right to liberty, which is not to be deprived of them except in accordance with justice.</w:t>
-      </w:r>
-    </w:p>
-    <w:p>
-      <w:pPr>
-        <w:rPr>
-          <w:rFonts w:ascii="Constantia" w:hAnsi="Constantia"/>
-          <w:sz w:val="28"/>
-          <w:szCs w:val="28"/>
-        </w:rPr>
-      </w:pPr>
-      <w:r>
-        <w:rPr>
-          <w:rFonts w:ascii="Constantia" w:hAnsi="Constantia"/>
-          <w:sz w:val="28"/>
-          <w:szCs w:val="28"/>
-        </w:rPr>
-        <w:t>Article 8</w:t>
-      </w:r>
-    </w:p>
-    <w:p>
-      <w:pPr>
-        <w:rPr>
-          <w:rFonts w:ascii="Constantia" w:hAnsi="Constantia"/>
-          <w:sz w:val="24"/>
-          <w:szCs w:val="24"/>
-        </w:rPr>
-      </w:pPr>
-      <w:r>
-        <w:rPr>
-          <w:rFonts w:ascii="Constantia" w:hAnsi="Constantia"/>
-          <w:sz w:val="24"/>
-          <w:szCs w:val="24"/>
-        </w:rPr>
-        <w:t>Everyone has the right to freedom from slavery or involuntary servitude of any kind.</w:t>
-      </w:r>
-    </w:p>
-    <w:p>
-      <w:pPr>
-        <w:rPr>
-          <w:rFonts w:ascii="Constantia" w:hAnsi="Constantia"/>
-          <w:sz w:val="28"/>
-          <w:szCs w:val="28"/>
-        </w:rPr>
-      </w:pPr>
-      <w:r>
-        <w:rPr>
-          <w:rFonts w:ascii="Constantia" w:hAnsi="Constantia"/>
-          <w:sz w:val="28"/>
-          <w:szCs w:val="28"/>
-        </w:rPr>
-        <w:t>Article 9</w:t>
-      </w:r>
-    </w:p>
-    <w:p>
-      <w:pPr>
-        <w:rPr>
-          <w:rFonts w:ascii="Constantia" w:hAnsi="Constantia"/>
-          <w:sz w:val="24"/>
-          <w:szCs w:val="24"/>
-        </w:rPr>
-      </w:pPr>
-      <w:r>
-        <w:rPr>
-          <w:rFonts w:ascii="Constantia" w:hAnsi="Constantia"/>
-          <w:sz w:val="24"/>
-          <w:szCs w:val="24"/>
-        </w:rPr>
-        <w:t>Everyone has the freedom of religion and conscience.</w:t>
-      </w:r>
-    </w:p>
-    <w:p>
-      <w:pPr>
-        <w:rPr>
-          <w:rFonts w:ascii="Constantia" w:hAnsi="Constantia"/>
-          <w:sz w:val="28"/>
-          <w:szCs w:val="28"/>
-        </w:rPr>
-      </w:pPr>
-      <w:r>
-        <w:rPr>
-          <w:rFonts w:ascii="Constantia" w:hAnsi="Constantia"/>
-          <w:sz w:val="28"/>
-          <w:szCs w:val="28"/>
-        </w:rPr>
-        <w:t>Article 10</w:t>
-      </w:r>
-    </w:p>
-    <w:p>
-      <w:pPr>
-        <w:rPr>
-          <w:rFonts w:ascii="Constantia" w:hAnsi="Constantia"/>
-          <w:sz w:val="24"/>
-          <w:szCs w:val="24"/>
-        </w:rPr>
-      </w:pPr>
-      <w:r>
-        <w:rPr>
-          <w:rFonts w:ascii="Constantia" w:hAnsi="Constantia"/>
-          <w:sz w:val="24"/>
-          <w:szCs w:val="24"/>
-        </w:rPr>
-        <w:t xml:space="preserve">Everyone has the freedom </w:t>
-      </w:r>
-      <w:r>
-        <w:rPr>
-          <w:rFonts w:ascii="Constantia" w:hAnsi="Constantia"/>
-          <w:sz w:val="24"/>
-          <w:szCs w:val="24"/>
-        </w:rPr>
-        <w:t xml:space="preserve">to opinion and expression and </w:t>
-      </w:r>
-      <w:r>
-        <w:rPr>
-          <w:rFonts w:ascii="Constantia" w:hAnsi="Constantia"/>
-          <w:sz w:val="24"/>
-          <w:szCs w:val="24"/>
-        </w:rPr>
-        <w:t>of speech</w:t>
-      </w:r>
-      <w:r>
-        <w:rPr>
-          <w:rFonts w:ascii="Constantia" w:hAnsi="Constantia"/>
-          <w:sz w:val="24"/>
-          <w:szCs w:val="24"/>
-        </w:rPr>
-        <w:t xml:space="preserve"> and the omission thereof</w:t>
-      </w:r>
-      <w:r>
-        <w:rPr>
-          <w:rFonts w:ascii="Constantia" w:hAnsi="Constantia"/>
-          <w:sz w:val="24"/>
-          <w:szCs w:val="24"/>
-        </w:rPr>
-        <w:t xml:space="preserve">, including the </w:t>
-      </w:r>
-      <w:r>
-        <w:rPr>
-          <w:rFonts w:ascii="Constantia" w:hAnsi="Constantia"/>
-          <w:sz w:val="24"/>
-          <w:szCs w:val="24"/>
-        </w:rPr>
-        <w:t>ability</w:t>
-      </w:r>
-      <w:r>
-        <w:rPr>
-          <w:rFonts w:ascii="Constantia" w:hAnsi="Constantia"/>
-          <w:sz w:val="24"/>
-          <w:szCs w:val="24"/>
-        </w:rPr>
-        <w:t xml:space="preserve"> to exercise this freedom in the press.</w:t>
-      </w:r>
-    </w:p>
-    <w:p>
-      <w:pPr>
-        <w:rPr>
-          <w:rFonts w:ascii="Constantia" w:hAnsi="Constantia"/>
-          <w:sz w:val="28"/>
-          <w:szCs w:val="28"/>
-        </w:rPr>
-      </w:pPr>
-      <w:r>
-        <w:rPr>
-          <w:rFonts w:ascii="Constantia" w:hAnsi="Constantia"/>
-          <w:sz w:val="28"/>
-          <w:szCs w:val="28"/>
-        </w:rPr>
-        <w:t>Article 11</w:t>
-      </w:r>
-    </w:p>
-    <w:p>
-      <w:pPr>
-        <w:rPr>
-          <w:rFonts w:ascii="Constantia" w:hAnsi="Constantia"/>
-          <w:sz w:val="24"/>
-          <w:szCs w:val="24"/>
-        </w:rPr>
-      </w:pPr>
-      <w:r>
-        <w:rPr>
-          <w:rFonts w:ascii="Constantia" w:hAnsi="Constantia"/>
-          <w:sz w:val="24"/>
-          <w:szCs w:val="24"/>
-        </w:rPr>
-        <w:t>Every</w:t>
-      </w:r>
-      <w:r>
-        <w:rPr>
-          <w:rFonts w:ascii="Constantia" w:hAnsi="Constantia"/>
-          <w:sz w:val="24"/>
-          <w:szCs w:val="24"/>
-        </w:rPr>
-        <w:t>one</w:t>
-      </w:r>
-      <w:r>
-        <w:rPr>
-          <w:rFonts w:ascii="Constantia" w:hAnsi="Constantia"/>
-          <w:sz w:val="24"/>
-          <w:szCs w:val="24"/>
-        </w:rPr>
-        <w:t xml:space="preserve"> is equal before and under the law and has the right to the equal protection and equal benefit of the law without discrimination</w:t>
-      </w:r>
-      <w:r>
-        <w:rPr>
-          <w:rFonts w:ascii="Constantia" w:hAnsi="Constantia"/>
-          <w:sz w:val="24"/>
-          <w:szCs w:val="24"/>
-        </w:rPr>
-        <w:t>.</w:t>
-      </w:r>
-    </w:p>
-    <w:p>
-      <w:pPr>
-        <w:rPr>
-          <w:rFonts w:ascii="Constantia" w:hAnsi="Constantia"/>
-          <w:sz w:val="28"/>
-          <w:szCs w:val="28"/>
-        </w:rPr>
-      </w:pPr>
-      <w:r>
-        <w:rPr>
-          <w:rFonts w:ascii="Constantia" w:hAnsi="Constantia"/>
-          <w:sz w:val="28"/>
-          <w:szCs w:val="28"/>
-        </w:rPr>
-        <w:t xml:space="preserve">Article </w:t>
-      </w:r>
-      <w:r>
-        <w:rPr>
-          <w:rFonts w:ascii="Constantia" w:hAnsi="Constantia"/>
-          <w:sz w:val="28"/>
-          <w:szCs w:val="28"/>
-        </w:rPr>
-        <w:t>12</w:t>
-      </w:r>
-    </w:p>
-    <w:p>
-      <w:pPr>
-        <w:rPr>
-          <w:rFonts w:ascii="Constantia" w:hAnsi="Constantia"/>
-          <w:sz w:val="24"/>
-          <w:szCs w:val="24"/>
-        </w:rPr>
-      </w:pPr>
-      <w:r>
-        <w:rPr>
-          <w:rFonts w:ascii="Constantia" w:hAnsi="Constantia"/>
-          <w:sz w:val="24"/>
-          <w:szCs w:val="24"/>
-        </w:rPr>
-        <w:t>Everyone has the right to life and shall not be deprived thereof by the state.</w:t>
-      </w:r>
-    </w:p>
-    <w:p>
-      <w:pPr>
-        <w:rPr>
-          <w:rFonts w:ascii="Constantia" w:hAnsi="Constantia"/>
-          <w:sz w:val="28"/>
-          <w:szCs w:val="28"/>
-        </w:rPr>
-      </w:pPr>
-      <w:r>
-        <w:rPr>
-          <w:rFonts w:ascii="Constantia" w:hAnsi="Constantia"/>
-          <w:sz w:val="28"/>
-          <w:szCs w:val="28"/>
-        </w:rPr>
         <w:t>Article 13</w:t>
       </w:r>
     </w:p>
@@ -983,7 +1086,6 @@
           <w:sz w:val="24"/>
           <w:szCs w:val="24"/>
         </w:rPr>
-        <w:lastRenderedPageBreak/>
         <w:t>Every citizen has the right to vote in any election that pertains to them and to run in said election.</w:t>
       </w:r>
     </w:p>
@@ -1052,7 +1154,25 @@
           <w:sz w:val="24"/>
           <w:szCs w:val="24"/>
         </w:rPr>
-        <w:t>Everyone when detained or arrested has a right to be informed of the reason therefor, to consult with an attorney and be informed that they can do such, and seek freedom from unlawful detention or arrest.</w:t>
+        <w:t xml:space="preserve">Everyone when detained or arrested has a right to be informed of the reason therefor, to consult with an attorney and be informed that they can do </w:t>
+      </w:r>
+      <w:proofErr w:type="gramStart"/>
+      <w:r>
+        <w:rPr>
+          <w:rFonts w:ascii="Constantia" w:hAnsi="Constantia"/>
+          <w:sz w:val="24"/>
+          <w:szCs w:val="24"/>
+        </w:rPr>
+        <w:t>such, and</w:t>
+      </w:r>
+      <w:proofErr w:type="gramEnd"/>
+      <w:r>
+        <w:rPr>
+          <w:rFonts w:ascii="Constantia" w:hAnsi="Constantia"/>
+          <w:sz w:val="24"/>
+          <w:szCs w:val="24"/>
+        </w:rPr>
+        <w:t xml:space="preserve"> seek freedom from unlawful detention or arrest.</w:t>
       </w:r>
     </w:p>
     <w:p>
@@ -1278,6 +1398,7 @@
         </w:rPr>
         <w:t xml:space="preserve">The provinces are </w:t>
       </w:r>
+      <w:proofErr w:type="spellStart"/>
       <w:r>
         <w:rPr>
           <w:rFonts w:ascii="Constantia" w:hAnsi="Constantia"/>
@@ -1286,6 +1407,7 @@
         </w:rPr>
         <w:t>Aeian</w:t>
       </w:r>
+      <w:proofErr w:type="spellEnd"/>
       <w:r>
         <w:rPr>
           <w:rFonts w:ascii="Constantia" w:hAnsi="Constantia"/>
@@ -1294,6 +1416,7 @@
         </w:rPr>
         <w:t xml:space="preserve">, </w:t>
       </w:r>
+      <w:proofErr w:type="spellStart"/>
       <w:r>
         <w:rPr>
           <w:rFonts w:ascii="Constantia" w:hAnsi="Constantia"/>
@@ -1302,6 +1425,7 @@
         </w:rPr>
         <w:t>Hoyaland</w:t>
       </w:r>
+      <w:proofErr w:type="spellEnd"/>
       <w:r>
         <w:rPr>
           <w:rFonts w:ascii="Constantia" w:hAnsi="Constantia"/>
@@ -1310,6 +1434,7 @@
         </w:rPr>
         <w:t xml:space="preserve">, </w:t>
       </w:r>
+      <w:proofErr w:type="spellStart"/>
       <w:r>
         <w:rPr>
           <w:rFonts w:ascii="Constantia" w:hAnsi="Constantia"/>
@@ -1318,6 +1443,7 @@
         </w:rPr>
         <w:t>Huantahia</w:t>
       </w:r>
+      <w:proofErr w:type="spellEnd"/>
       <w:r>
         <w:rPr>
           <w:rFonts w:ascii="Constantia" w:hAnsi="Constantia"/>
@@ -1326,6 +1452,7 @@
         </w:rPr>
         <w:t xml:space="preserve">, </w:t>
       </w:r>
+      <w:proofErr w:type="spellStart"/>
       <w:r>
         <w:rPr>
           <w:rFonts w:ascii="Constantia" w:hAnsi="Constantia"/>
@@ -1334,6 +1461,7 @@
         </w:rPr>
         <w:t>Hofjor</w:t>
       </w:r>
+      <w:proofErr w:type="spellEnd"/>
       <w:r>
         <w:rPr>
           <w:rFonts w:ascii="Constantia" w:hAnsi="Constantia"/>
@@ -1342,6 +1470,7 @@
         </w:rPr>
         <w:t xml:space="preserve">, </w:t>
       </w:r>
+      <w:proofErr w:type="spellStart"/>
       <w:r>
         <w:rPr>
           <w:rFonts w:ascii="Constantia" w:hAnsi="Constantia"/>
@@ -1350,6 +1479,7 @@
         </w:rPr>
         <w:t>Olsoia</w:t>
       </w:r>
+      <w:proofErr w:type="spellEnd"/>
       <w:r>
         <w:rPr>
           <w:rFonts w:ascii="Constantia" w:hAnsi="Constantia"/>
@@ -1358,6 +1488,7 @@
         </w:rPr>
         <w:t xml:space="preserve">, </w:t>
       </w:r>
+      <w:proofErr w:type="spellStart"/>
       <w:r>
         <w:rPr>
           <w:rFonts w:ascii="Constantia" w:hAnsi="Constantia"/>
@@ -1366,6 +1497,7 @@
         </w:rPr>
         <w:t>Kjersta</w:t>
       </w:r>
+      <w:proofErr w:type="spellEnd"/>
       <w:r>
         <w:rPr>
           <w:rFonts w:ascii="Constantia" w:hAnsi="Constantia"/>
@@ -1374,6 +1506,7 @@
         </w:rPr>
         <w:t xml:space="preserve">, </w:t>
       </w:r>
+      <w:proofErr w:type="spellStart"/>
       <w:r>
         <w:rPr>
           <w:rFonts w:ascii="Constantia" w:hAnsi="Constantia"/>
@@ -1382,6 +1515,7 @@
         </w:rPr>
         <w:t>Okerdet</w:t>
       </w:r>
+      <w:proofErr w:type="spellEnd"/>
       <w:r>
         <w:rPr>
           <w:rFonts w:ascii="Constantia" w:hAnsi="Constantia"/>
@@ -1390,6 +1524,7 @@
         </w:rPr>
         <w:t xml:space="preserve">, </w:t>
       </w:r>
+      <w:proofErr w:type="spellStart"/>
       <w:r>
         <w:rPr>
           <w:rFonts w:ascii="Constantia" w:hAnsi="Constantia"/>
@@ -1398,6 +1533,7 @@
         </w:rPr>
         <w:t>Torsta</w:t>
       </w:r>
+      <w:proofErr w:type="spellEnd"/>
       <w:r>
         <w:rPr>
           <w:rFonts w:ascii="Constantia" w:hAnsi="Constantia"/>
@@ -1406,6 +1542,7 @@
         </w:rPr>
         <w:t xml:space="preserve">, and </w:t>
       </w:r>
+      <w:proofErr w:type="spellStart"/>
       <w:r>
         <w:rPr>
           <w:rFonts w:ascii="Constantia" w:hAnsi="Constantia"/>
@@ -1414,6 +1551,7 @@
         </w:rPr>
         <w:t>Sulion</w:t>
       </w:r>
+      <w:proofErr w:type="spellEnd"/>
       <w:r>
         <w:rPr>
           <w:rFonts w:ascii="Constantia" w:hAnsi="Constantia"/>
@@ -1646,7 +1784,25 @@
           <w:sz w:val="24"/>
           <w:szCs w:val="24"/>
         </w:rPr>
-        <w:t>a simple majority must be reached in all three federal houses of parliament, as well as in the three houses of parliament of a majority of provinces and receive the signature of the monarch.</w:t>
+        <w:t xml:space="preserve">a simple majority must be reached in all three federal houses of parliament, as well as in the three houses of parliament of </w:t>
+      </w:r>
+      <w:proofErr w:type="gramStart"/>
+      <w:r>
+        <w:rPr>
+          <w:rFonts w:ascii="Constantia" w:hAnsi="Constantia"/>
+          <w:sz w:val="24"/>
+          <w:szCs w:val="24"/>
+        </w:rPr>
+        <w:t>a majority of</w:t>
+      </w:r>
+      <w:proofErr w:type="gramEnd"/>
+      <w:r>
+        <w:rPr>
+          <w:rFonts w:ascii="Constantia" w:hAnsi="Constantia"/>
+          <w:sz w:val="24"/>
+          <w:szCs w:val="24"/>
+        </w:rPr>
+        <w:t xml:space="preserve"> provinces and receive the signature of the monarch.</w:t>
       </w:r>
     </w:p>
     <w:p>
@@ -1987,7 +2143,25 @@
           <w:sz w:val="24"/>
           <w:szCs w:val="24"/>
         </w:rPr>
-        <w:t>a simple majority must be reached in all three federal houses of parliament, as well as in the three houses of parliament of a majority of provinces and receive the signature of the monarch</w:t>
+        <w:t xml:space="preserve">a simple majority must be reached in all three federal houses of parliament, as well as in the three houses of parliament of </w:t>
+      </w:r>
+      <w:proofErr w:type="gramStart"/>
+      <w:r>
+        <w:rPr>
+          <w:rFonts w:ascii="Constantia" w:hAnsi="Constantia"/>
+          <w:sz w:val="24"/>
+          <w:szCs w:val="24"/>
+        </w:rPr>
+        <w:t>a majority of</w:t>
+      </w:r>
+      <w:proofErr w:type="gramEnd"/>
+      <w:r>
+        <w:rPr>
+          <w:rFonts w:ascii="Constantia" w:hAnsi="Constantia"/>
+          <w:sz w:val="24"/>
+          <w:szCs w:val="24"/>
+        </w:rPr>
+        <w:t xml:space="preserve"> provinces and receive the signature of the monarch</w:t>
       </w:r>
       <w:r>
         <w:rPr>
@@ -2037,7 +2211,25 @@
           <w:sz w:val="24"/>
           <w:szCs w:val="24"/>
         </w:rPr>
-        <w:t>simple majority must be reached in all three federal houses of parliament, as well as in the three houses of parliament of a majority of provinces and receive the signature of the monarch</w:t>
+        <w:t xml:space="preserve">simple majority must be reached in all three federal houses of parliament, as well as in the three houses of parliament of </w:t>
+      </w:r>
+      <w:proofErr w:type="gramStart"/>
+      <w:r>
+        <w:rPr>
+          <w:rFonts w:ascii="Constantia" w:hAnsi="Constantia"/>
+          <w:sz w:val="24"/>
+          <w:szCs w:val="24"/>
+        </w:rPr>
+        <w:t>a majority of</w:t>
+      </w:r>
+      <w:proofErr w:type="gramEnd"/>
+      <w:r>
+        <w:rPr>
+          <w:rFonts w:ascii="Constantia" w:hAnsi="Constantia"/>
+          <w:sz w:val="24"/>
+          <w:szCs w:val="24"/>
+        </w:rPr>
+        <w:t xml:space="preserve"> provinces and receive the signature of the monarch</w:t>
       </w:r>
       <w:r>
         <w:rPr>
@@ -2109,7 +2301,39 @@
           <w:sz w:val="24"/>
           <w:szCs w:val="24"/>
         </w:rPr>
-        <w:t>All persons born to a citizen who was born in the country or are born to a citizen who meets a reasonable residency criteria are born with citizenship.</w:t>
+        <w:t>All persons born to a citizen who was born in the country or are born to a citizen who meet</w:t>
+      </w:r>
+      <w:r>
+        <w:rPr>
+          <w:rFonts w:ascii="Constantia" w:hAnsi="Constantia"/>
+          <w:sz w:val="24"/>
+          <w:szCs w:val="24"/>
+        </w:rPr>
+        <w:t xml:space="preserve"> a</w:t>
+      </w:r>
+      <w:r>
+        <w:rPr>
+          <w:rFonts w:ascii="Constantia" w:hAnsi="Constantia"/>
+          <w:sz w:val="24"/>
+          <w:szCs w:val="24"/>
+        </w:rPr>
+        <w:t xml:space="preserve"> </w:t>
+      </w:r>
+      <w:r>
+        <w:rPr>
+          <w:rFonts w:ascii="Constantia" w:hAnsi="Constantia"/>
+          <w:sz w:val="24"/>
+          <w:szCs w:val="24"/>
+        </w:rPr>
+        <w:t>reasonable residency criteria</w:t>
+      </w:r>
+      <w:r>
+        <w:rPr>
+          <w:rFonts w:ascii="Constantia" w:hAnsi="Constantia"/>
+          <w:sz w:val="24"/>
+          <w:szCs w:val="24"/>
+        </w:rPr>
+        <w:t xml:space="preserve"> are born with citizenship.</w:t>
       </w:r>
     </w:p>
     <w:p>

</xml_diff>